<commit_message>
Project code by Arsalan
</commit_message>
<xml_diff>
--- a/COMPUTER PRORAMMING PROJECT.docx
+++ b/COMPUTER PRORAMMING PROJECT.docx
@@ -11,17 +11,15 @@
           <w:sz w:val="44"/>
           <w:szCs w:val="44"/>
           <w:u w:val="single"/>
-          <w:lang w:val="en-US"/>
-        </w:rPr>
-      </w:pPr>
-      <w:r>
-        <w:rPr>
-          <w:rFonts w:ascii="Calibri" w:hAnsi="Calibri"/>
-          <w:b/>
-          <w:sz w:val="44"/>
-          <w:szCs w:val="44"/>
-          <w:u w:val="single"/>
-          <w:lang w:val="en-US"/>
+        </w:rPr>
+      </w:pPr>
+      <w:r>
+        <w:rPr>
+          <w:rFonts w:ascii="Calibri" w:hAnsi="Calibri"/>
+          <w:b/>
+          <w:sz w:val="44"/>
+          <w:szCs w:val="44"/>
+          <w:u w:val="single"/>
         </w:rPr>
         <w:t>COMPUTER PRORAMMING PROJECT:</w:t>
       </w:r>
@@ -35,17 +33,15 @@
           <w:sz w:val="44"/>
           <w:szCs w:val="44"/>
           <w:u w:val="single"/>
-          <w:lang w:val="en-US"/>
-        </w:rPr>
-      </w:pPr>
-      <w:r>
-        <w:rPr>
-          <w:rFonts w:ascii="Calibri" w:hAnsi="Calibri"/>
-          <w:b/>
-          <w:sz w:val="44"/>
-          <w:szCs w:val="44"/>
-          <w:u w:val="single"/>
-          <w:lang w:val="en-US"/>
+        </w:rPr>
+      </w:pPr>
+      <w:r>
+        <w:rPr>
+          <w:rFonts w:ascii="Calibri" w:hAnsi="Calibri"/>
+          <w:b/>
+          <w:sz w:val="44"/>
+          <w:szCs w:val="44"/>
+          <w:u w:val="single"/>
         </w:rPr>
         <w:t>PROJECT NAME:</w:t>
       </w:r>
@@ -56,22 +52,36 @@
         <w:rPr>
           <w:rFonts w:ascii="New roman" w:hAnsi="New roman" w:cs="Segoe UI"/>
           <w:b/>
+          <w:color w:val="002060"/>
           <w:sz w:val="36"/>
           <w:szCs w:val="36"/>
           <w:u w:val="single"/>
           <w:shd w:val="clear" w:color="auto" w:fill="FFFFFF"/>
-          <w:lang w:val="en-US"/>
+          <w14:textOutline w14:w="9525" w14:cap="rnd" w14:cmpd="sng" w14:algn="ctr">
+            <w14:solidFill>
+              <w14:srgbClr w14:val="002060"/>
+            </w14:solidFill>
+            <w14:prstDash w14:val="solid"/>
+            <w14:bevel/>
+          </w14:textOutline>
         </w:rPr>
       </w:pPr>
       <w:r>
         <w:rPr>
           <w:rFonts w:ascii="New roman" w:hAnsi="New roman" w:cs="Segoe UI"/>
           <w:b/>
+          <w:color w:val="002060"/>
           <w:sz w:val="36"/>
           <w:szCs w:val="36"/>
           <w:u w:val="single"/>
           <w:shd w:val="clear" w:color="auto" w:fill="FFFFFF"/>
-          <w:lang w:val="en-US"/>
+          <w14:textOutline w14:w="9525" w14:cap="rnd" w14:cmpd="sng" w14:algn="ctr">
+            <w14:solidFill>
+              <w14:srgbClr w14:val="002060"/>
+            </w14:solidFill>
+            <w14:prstDash w14:val="solid"/>
+            <w14:bevel/>
+          </w14:textOutline>
         </w:rPr>
         <w:t>“</w:t>
       </w:r>
@@ -79,40 +89,63 @@
         <w:rPr>
           <w:rFonts w:ascii="New roman" w:hAnsi="New roman" w:cs="Segoe UI"/>
           <w:b/>
+          <w:color w:val="002060"/>
           <w:sz w:val="36"/>
           <w:szCs w:val="36"/>
           <w:u w:val="single"/>
           <w:shd w:val="clear" w:color="auto" w:fill="FFFFFF"/>
-        </w:rPr>
-        <w:t>FACE DETECTION APPLICATION WITH REAL TIME</w:t>
+          <w14:textOutline w14:w="9525" w14:cap="rnd" w14:cmpd="sng" w14:algn="ctr">
+            <w14:solidFill>
+              <w14:srgbClr w14:val="002060"/>
+            </w14:solidFill>
+            <w14:prstDash w14:val="solid"/>
+            <w14:bevel/>
+          </w14:textOutline>
+        </w:rPr>
+        <w:t xml:space="preserve">GUI BASED </w:t>
       </w:r>
       <w:r>
         <w:rPr>
           <w:rFonts w:ascii="New roman" w:hAnsi="New roman" w:cs="Segoe UI"/>
           <w:b/>
+          <w:color w:val="002060"/>
           <w:sz w:val="36"/>
           <w:szCs w:val="36"/>
           <w:u w:val="single"/>
           <w:shd w:val="clear" w:color="auto" w:fill="FFFFFF"/>
-          <w:lang w:val="en-US"/>
-        </w:rPr>
-        <w:t>”</w:t>
-      </w:r>
-    </w:p>
-    <w:p>
-      <w:pPr>
-        <w:jc w:val="center"/>
+          <w14:textOutline w14:w="9525" w14:cap="rnd" w14:cmpd="sng" w14:algn="ctr">
+            <w14:solidFill>
+              <w14:srgbClr w14:val="002060"/>
+            </w14:solidFill>
+            <w14:prstDash w14:val="solid"/>
+            <w14:bevel/>
+          </w14:textOutline>
+        </w:rPr>
+        <w:t>FACE DETECTION APPLICATION WITH REAL TIME</w:t>
+      </w:r>
+      <w:r>
         <w:rPr>
           <w:rFonts w:ascii="New roman" w:hAnsi="New roman" w:cs="Segoe UI"/>
           <w:b/>
+          <w:color w:val="002060"/>
           <w:sz w:val="36"/>
           <w:szCs w:val="36"/>
           <w:u w:val="single"/>
           <w:shd w:val="clear" w:color="auto" w:fill="FFFFFF"/>
-          <w:lang w:val="en-US"/>
-        </w:rPr>
-      </w:pPr>
-      <w:r>
+          <w14:textOutline w14:w="9525" w14:cap="rnd" w14:cmpd="sng" w14:algn="ctr">
+            <w14:solidFill>
+              <w14:srgbClr w14:val="002060"/>
+            </w14:solidFill>
+            <w14:prstDash w14:val="solid"/>
+            <w14:bevel/>
+          </w14:textOutline>
+        </w:rPr>
+        <w:t>”</w:t>
+      </w:r>
+    </w:p>
+    <w:p>
+      <w:pPr>
+        <w:jc w:val="center"/>
         <w:rPr>
           <w:rFonts w:ascii="New roman" w:hAnsi="New roman" w:cs="Segoe UI"/>
           <w:b/>
@@ -120,14 +153,9 @@
           <w:szCs w:val="36"/>
           <w:u w:val="single"/>
           <w:shd w:val="clear" w:color="auto" w:fill="FFFFFF"/>
-          <w:lang w:val="en-US"/>
-        </w:rPr>
-        <w:t>Teacher`s Name:</w:t>
-      </w:r>
-    </w:p>
-    <w:p>
-      <w:pPr>
-        <w:jc w:val="center"/>
+        </w:rPr>
+      </w:pPr>
+      <w:r>
         <w:rPr>
           <w:rFonts w:ascii="New roman" w:hAnsi="New roman" w:cs="Segoe UI"/>
           <w:b/>
@@ -135,10 +163,13 @@
           <w:szCs w:val="36"/>
           <w:u w:val="single"/>
           <w:shd w:val="clear" w:color="auto" w:fill="FFFFFF"/>
-          <w:lang w:val="en-US"/>
-        </w:rPr>
-      </w:pPr>
-      <w:r>
+        </w:rPr>
+        <w:t>Teacher`s Name:</w:t>
+      </w:r>
+    </w:p>
+    <w:p>
+      <w:pPr>
+        <w:jc w:val="center"/>
         <w:rPr>
           <w:rFonts w:ascii="New roman" w:hAnsi="New roman" w:cs="Segoe UI"/>
           <w:b/>
@@ -146,11 +177,8 @@
           <w:szCs w:val="36"/>
           <w:u w:val="single"/>
           <w:shd w:val="clear" w:color="auto" w:fill="FFFFFF"/>
-          <w:lang w:val="en-US"/>
-        </w:rPr>
-        <w:t xml:space="preserve">Dr. </w:t>
-      </w:r>
-      <w:proofErr w:type="spellStart"/>
+        </w:rPr>
+      </w:pPr>
       <w:r>
         <w:rPr>
           <w:rFonts w:ascii="New roman" w:hAnsi="New roman" w:cs="Segoe UI"/>
@@ -159,12 +187,13 @@
           <w:szCs w:val="36"/>
           <w:u w:val="single"/>
           <w:shd w:val="clear" w:color="auto" w:fill="FFFFFF"/>
-          <w:lang w:val="en-US"/>
-        </w:rPr>
-        <w:t>Asim</w:t>
-      </w:r>
-      <w:proofErr w:type="spellEnd"/>
-      <w:r>
+        </w:rPr>
+        <w:t>Dr. Asim Imdad Wagan</w:t>
+      </w:r>
+    </w:p>
+    <w:p>
+      <w:pPr>
+        <w:jc w:val="center"/>
         <w:rPr>
           <w:rFonts w:ascii="New roman" w:hAnsi="New roman" w:cs="Segoe UI"/>
           <w:b/>
@@ -172,11 +201,8 @@
           <w:szCs w:val="36"/>
           <w:u w:val="single"/>
           <w:shd w:val="clear" w:color="auto" w:fill="FFFFFF"/>
-          <w:lang w:val="en-US"/>
-        </w:rPr>
-        <w:t xml:space="preserve"> </w:t>
-      </w:r>
-      <w:proofErr w:type="spellStart"/>
+        </w:rPr>
+      </w:pPr>
       <w:r>
         <w:rPr>
           <w:rFonts w:ascii="New roman" w:hAnsi="New roman" w:cs="Segoe UI"/>
@@ -185,12 +211,13 @@
           <w:szCs w:val="36"/>
           <w:u w:val="single"/>
           <w:shd w:val="clear" w:color="auto" w:fill="FFFFFF"/>
-          <w:lang w:val="en-US"/>
-        </w:rPr>
-        <w:t>Imdad</w:t>
-      </w:r>
-      <w:proofErr w:type="spellEnd"/>
-      <w:r>
+        </w:rPr>
+        <w:t>Sir Roohan Aziz</w:t>
+      </w:r>
+    </w:p>
+    <w:p>
+      <w:pPr>
+        <w:jc w:val="center"/>
         <w:rPr>
           <w:rFonts w:ascii="New roman" w:hAnsi="New roman" w:cs="Segoe UI"/>
           <w:b/>
@@ -198,11 +225,8 @@
           <w:szCs w:val="36"/>
           <w:u w:val="single"/>
           <w:shd w:val="clear" w:color="auto" w:fill="FFFFFF"/>
-          <w:lang w:val="en-US"/>
-        </w:rPr>
-        <w:t xml:space="preserve"> </w:t>
-      </w:r>
-      <w:proofErr w:type="spellStart"/>
+        </w:rPr>
+      </w:pPr>
       <w:r>
         <w:rPr>
           <w:rFonts w:ascii="New roman" w:hAnsi="New roman" w:cs="Segoe UI"/>
@@ -211,11 +235,9 @@
           <w:szCs w:val="36"/>
           <w:u w:val="single"/>
           <w:shd w:val="clear" w:color="auto" w:fill="FFFFFF"/>
-          <w:lang w:val="en-US"/>
-        </w:rPr>
-        <w:t>Wagan</w:t>
-      </w:r>
-      <w:proofErr w:type="spellEnd"/>
+        </w:rPr>
+        <w:t>Sir Adil Rao</w:t>
+      </w:r>
     </w:p>
     <w:p>
       <w:pPr>
@@ -227,7 +249,6 @@
           <w:szCs w:val="36"/>
           <w:u w:val="single"/>
           <w:shd w:val="clear" w:color="auto" w:fill="FFFFFF"/>
-          <w:lang w:val="en-US"/>
         </w:rPr>
       </w:pPr>
       <w:r>
@@ -238,11 +259,9 @@
           <w:szCs w:val="36"/>
           <w:u w:val="single"/>
           <w:shd w:val="clear" w:color="auto" w:fill="FFFFFF"/>
-          <w:lang w:val="en-US"/>
-        </w:rPr>
-        <w:t xml:space="preserve">Sir </w:t>
-      </w:r>
-      <w:proofErr w:type="spellStart"/>
+        </w:rPr>
+        <w:t>MA</w:t>
+      </w:r>
       <w:r>
         <w:rPr>
           <w:rFonts w:ascii="New roman" w:hAnsi="New roman" w:cs="Segoe UI"/>
@@ -251,11 +270,9 @@
           <w:szCs w:val="36"/>
           <w:u w:val="single"/>
           <w:shd w:val="clear" w:color="auto" w:fill="FFFFFF"/>
-          <w:lang w:val="en-US"/>
-        </w:rPr>
-        <w:t>Roohan</w:t>
-      </w:r>
-      <w:proofErr w:type="spellEnd"/>
+        </w:rPr>
+        <w:t>’A</w:t>
+      </w:r>
       <w:r>
         <w:rPr>
           <w:rFonts w:ascii="New roman" w:hAnsi="New roman" w:cs="Segoe UI"/>
@@ -264,87 +281,48 @@
           <w:szCs w:val="36"/>
           <w:u w:val="single"/>
           <w:shd w:val="clear" w:color="auto" w:fill="FFFFFF"/>
-          <w:lang w:val="en-US"/>
-        </w:rPr>
-        <w:t xml:space="preserve"> Aziz</w:t>
+        </w:rPr>
+        <w:t xml:space="preserve">M ISHRAT FATIMA </w:t>
       </w:r>
     </w:p>
     <w:p>
       <w:pPr>
         <w:jc w:val="center"/>
         <w:rPr>
-          <w:rFonts w:ascii="New roman" w:hAnsi="New roman" w:cs="Segoe UI"/>
-          <w:b/>
-          <w:sz w:val="36"/>
-          <w:szCs w:val="36"/>
-          <w:u w:val="single"/>
-          <w:shd w:val="clear" w:color="auto" w:fill="FFFFFF"/>
-          <w:lang w:val="en-US"/>
-        </w:rPr>
-      </w:pPr>
-      <w:r>
-        <w:rPr>
-          <w:rFonts w:ascii="New roman" w:hAnsi="New roman" w:cs="Segoe UI"/>
-          <w:b/>
-          <w:sz w:val="36"/>
-          <w:szCs w:val="36"/>
-          <w:u w:val="single"/>
-          <w:shd w:val="clear" w:color="auto" w:fill="FFFFFF"/>
-          <w:lang w:val="en-US"/>
-        </w:rPr>
-        <w:t xml:space="preserve">Sir </w:t>
-      </w:r>
-      <w:proofErr w:type="spellStart"/>
-      <w:r>
-        <w:rPr>
-          <w:rFonts w:ascii="New roman" w:hAnsi="New roman" w:cs="Segoe UI"/>
-          <w:b/>
-          <w:sz w:val="36"/>
-          <w:szCs w:val="36"/>
-          <w:u w:val="single"/>
-          <w:shd w:val="clear" w:color="auto" w:fill="FFFFFF"/>
-          <w:lang w:val="en-US"/>
-        </w:rPr>
-        <w:t>Adil</w:t>
-      </w:r>
-      <w:proofErr w:type="spellEnd"/>
-      <w:r>
-        <w:rPr>
-          <w:rFonts w:ascii="New roman" w:hAnsi="New roman" w:cs="Segoe UI"/>
-          <w:b/>
-          <w:sz w:val="36"/>
-          <w:szCs w:val="36"/>
-          <w:u w:val="single"/>
-          <w:shd w:val="clear" w:color="auto" w:fill="FFFFFF"/>
-          <w:lang w:val="en-US"/>
-        </w:rPr>
-        <w:t xml:space="preserve"> Rao</w:t>
+          <w:rFonts w:ascii="Calibri" w:hAnsi="Calibri"/>
+          <w:b/>
+          <w:sz w:val="44"/>
+          <w:szCs w:val="44"/>
+        </w:rPr>
+      </w:pPr>
+      <w:r>
+        <w:rPr>
+          <w:rFonts w:ascii="Calibri" w:hAnsi="Calibri"/>
+          <w:b/>
+          <w:sz w:val="44"/>
+          <w:szCs w:val="44"/>
+        </w:rPr>
+        <w:t>Team Leader:</w:t>
       </w:r>
     </w:p>
     <w:p>
       <w:pPr>
         <w:jc w:val="center"/>
         <w:rPr>
-          <w:rFonts w:ascii="New roman" w:hAnsi="New roman" w:cs="Segoe UI"/>
-          <w:b/>
-          <w:sz w:val="36"/>
-          <w:szCs w:val="36"/>
-          <w:u w:val="single"/>
-          <w:shd w:val="clear" w:color="auto" w:fill="FFFFFF"/>
-          <w:lang w:val="en-US"/>
-        </w:rPr>
-      </w:pPr>
-      <w:r>
-        <w:rPr>
-          <w:rFonts w:ascii="New roman" w:hAnsi="New roman" w:cs="Segoe UI"/>
-          <w:b/>
-          <w:sz w:val="36"/>
-          <w:szCs w:val="36"/>
-          <w:u w:val="single"/>
-          <w:shd w:val="clear" w:color="auto" w:fill="FFFFFF"/>
-          <w:lang w:val="en-US"/>
-        </w:rPr>
-        <w:t xml:space="preserve">MAM ISHRAT FATIMA </w:t>
+          <w:rFonts w:ascii="Calibri" w:hAnsi="Calibri"/>
+          <w:b/>
+          <w:sz w:val="44"/>
+          <w:szCs w:val="44"/>
+        </w:rPr>
+      </w:pPr>
+      <w:r>
+        <w:rPr>
+          <w:rFonts w:ascii="Calibri" w:hAnsi="Calibri"/>
+          <w:b/>
+          <w:sz w:val="44"/>
+          <w:szCs w:val="44"/>
+        </w:rPr>
+        <w:t>BABAR AWAN</w:t>
       </w:r>
     </w:p>
     <w:p>
@@ -355,18 +333,16 @@
           <w:b/>
           <w:sz w:val="44"/>
           <w:szCs w:val="44"/>
-          <w:lang w:val="en-US"/>
-        </w:rPr>
-      </w:pPr>
-      <w:r>
-        <w:rPr>
-          <w:rFonts w:ascii="Calibri" w:hAnsi="Calibri"/>
-          <w:b/>
-          <w:sz w:val="44"/>
-          <w:szCs w:val="44"/>
-          <w:lang w:val="en-US"/>
-        </w:rPr>
-        <w:t>Team Leader:</w:t>
+        </w:rPr>
+      </w:pPr>
+      <w:r>
+        <w:rPr>
+          <w:rFonts w:ascii="Calibri" w:hAnsi="Calibri"/>
+          <w:b/>
+          <w:sz w:val="44"/>
+          <w:szCs w:val="44"/>
+        </w:rPr>
+        <w:t>TEAM MEMBERS:</w:t>
       </w:r>
     </w:p>
     <w:p>
@@ -377,18 +353,16 @@
           <w:b/>
           <w:sz w:val="44"/>
           <w:szCs w:val="44"/>
-          <w:lang w:val="en-US"/>
-        </w:rPr>
-      </w:pPr>
-      <w:r>
-        <w:rPr>
-          <w:rFonts w:ascii="Calibri" w:hAnsi="Calibri"/>
-          <w:b/>
-          <w:sz w:val="44"/>
-          <w:szCs w:val="44"/>
-          <w:lang w:val="en-US"/>
-        </w:rPr>
-        <w:t>BABAR AWAN</w:t>
+        </w:rPr>
+      </w:pPr>
+      <w:r>
+        <w:rPr>
+          <w:rFonts w:ascii="Calibri" w:hAnsi="Calibri"/>
+          <w:b/>
+          <w:sz w:val="44"/>
+          <w:szCs w:val="44"/>
+        </w:rPr>
+        <w:t>HASSAN ALI GOHAR</w:t>
       </w:r>
     </w:p>
     <w:p>
@@ -399,18 +373,16 @@
           <w:b/>
           <w:sz w:val="44"/>
           <w:szCs w:val="44"/>
-          <w:lang w:val="en-US"/>
-        </w:rPr>
-      </w:pPr>
-      <w:r>
-        <w:rPr>
-          <w:rFonts w:ascii="Calibri" w:hAnsi="Calibri"/>
-          <w:b/>
-          <w:sz w:val="44"/>
-          <w:szCs w:val="44"/>
-          <w:lang w:val="en-US"/>
-        </w:rPr>
-        <w:t>TEAM MEMBERS:</w:t>
+        </w:rPr>
+      </w:pPr>
+      <w:r>
+        <w:rPr>
+          <w:rFonts w:ascii="Calibri" w:hAnsi="Calibri"/>
+          <w:b/>
+          <w:sz w:val="44"/>
+          <w:szCs w:val="44"/>
+        </w:rPr>
+        <w:t>FAROOQ ARMAN</w:t>
       </w:r>
     </w:p>
     <w:p>
@@ -421,18 +393,16 @@
           <w:b/>
           <w:sz w:val="44"/>
           <w:szCs w:val="44"/>
-          <w:lang w:val="en-US"/>
-        </w:rPr>
-      </w:pPr>
-      <w:r>
-        <w:rPr>
-          <w:rFonts w:ascii="Calibri" w:hAnsi="Calibri"/>
-          <w:b/>
-          <w:sz w:val="44"/>
-          <w:szCs w:val="44"/>
-          <w:lang w:val="en-US"/>
-        </w:rPr>
-        <w:t>HASSAN ALI GOHAR</w:t>
+        </w:rPr>
+      </w:pPr>
+      <w:r>
+        <w:rPr>
+          <w:rFonts w:ascii="Calibri" w:hAnsi="Calibri"/>
+          <w:b/>
+          <w:sz w:val="44"/>
+          <w:szCs w:val="44"/>
+        </w:rPr>
+        <w:t>ARSALAN ALI KHATYAN</w:t>
       </w:r>
     </w:p>
     <w:p>
@@ -443,60 +413,14 @@
           <w:b/>
           <w:sz w:val="44"/>
           <w:szCs w:val="44"/>
-          <w:lang w:val="en-US"/>
-        </w:rPr>
-      </w:pPr>
-      <w:r>
-        <w:rPr>
-          <w:rFonts w:ascii="Calibri" w:hAnsi="Calibri"/>
-          <w:b/>
-          <w:sz w:val="44"/>
-          <w:szCs w:val="44"/>
-          <w:lang w:val="en-US"/>
-        </w:rPr>
-        <w:t>FAROOQ ARMAN</w:t>
-      </w:r>
-    </w:p>
-    <w:p>
-      <w:pPr>
-        <w:jc w:val="center"/>
-        <w:rPr>
-          <w:rFonts w:ascii="Calibri" w:hAnsi="Calibri"/>
-          <w:b/>
-          <w:sz w:val="44"/>
-          <w:szCs w:val="44"/>
-          <w:lang w:val="en-US"/>
-        </w:rPr>
-      </w:pPr>
-      <w:r>
-        <w:rPr>
-          <w:rFonts w:ascii="Calibri" w:hAnsi="Calibri"/>
-          <w:b/>
-          <w:sz w:val="44"/>
-          <w:szCs w:val="44"/>
-          <w:lang w:val="en-US"/>
-        </w:rPr>
-        <w:t>ARSALAN ALI KHATYAN</w:t>
-      </w:r>
-    </w:p>
-    <w:p>
-      <w:pPr>
-        <w:jc w:val="center"/>
-        <w:rPr>
-          <w:rFonts w:ascii="Calibri" w:hAnsi="Calibri"/>
-          <w:b/>
-          <w:sz w:val="44"/>
-          <w:szCs w:val="44"/>
-          <w:lang w:val="en-US"/>
-        </w:rPr>
-      </w:pPr>
-      <w:r>
-        <w:rPr>
-          <w:rFonts w:ascii="Calibri" w:hAnsi="Calibri"/>
-          <w:b/>
-          <w:sz w:val="44"/>
-          <w:szCs w:val="44"/>
-          <w:lang w:val="en-US"/>
+        </w:rPr>
+      </w:pPr>
+      <w:r>
+        <w:rPr>
+          <w:rFonts w:ascii="Calibri" w:hAnsi="Calibri"/>
+          <w:b/>
+          <w:sz w:val="44"/>
+          <w:szCs w:val="44"/>
         </w:rPr>
         <w:t>HAZIQ AHMED SHAIKH</w:t>
       </w:r>
@@ -513,16 +437,14 @@
           <w:b/>
           <w:sz w:val="44"/>
           <w:szCs w:val="44"/>
-          <w:lang w:val="en-US"/>
-        </w:rPr>
-      </w:pPr>
-      <w:r>
-        <w:rPr>
-          <w:rFonts w:ascii="Calibri" w:hAnsi="Calibri"/>
-          <w:b/>
-          <w:sz w:val="44"/>
-          <w:szCs w:val="44"/>
-          <w:lang w:val="en-US"/>
+        </w:rPr>
+      </w:pPr>
+      <w:r>
+        <w:rPr>
+          <w:rFonts w:ascii="Calibri" w:hAnsi="Calibri"/>
+          <w:b/>
+          <w:sz w:val="44"/>
+          <w:szCs w:val="44"/>
         </w:rPr>
         <w:t>We break a project in serval parts:</w:t>
       </w:r>
@@ -539,16 +461,14 @@
           <w:b/>
           <w:sz w:val="44"/>
           <w:szCs w:val="44"/>
-          <w:lang w:val="en-US"/>
-        </w:rPr>
-      </w:pPr>
-      <w:r>
-        <w:rPr>
-          <w:rFonts w:ascii="Calibri" w:hAnsi="Calibri"/>
-          <w:b/>
-          <w:sz w:val="44"/>
-          <w:szCs w:val="44"/>
-          <w:lang w:val="en-US"/>
+        </w:rPr>
+      </w:pPr>
+      <w:r>
+        <w:rPr>
+          <w:rFonts w:ascii="Calibri" w:hAnsi="Calibri"/>
+          <w:b/>
+          <w:sz w:val="44"/>
+          <w:szCs w:val="44"/>
         </w:rPr>
         <w:t>Initialization Coding (All member)</w:t>
       </w:r>
@@ -565,16 +485,14 @@
           <w:b/>
           <w:sz w:val="44"/>
           <w:szCs w:val="44"/>
-          <w:lang w:val="en-US"/>
-        </w:rPr>
-      </w:pPr>
-      <w:r>
-        <w:rPr>
-          <w:rFonts w:ascii="Calibri" w:hAnsi="Calibri"/>
-          <w:b/>
-          <w:sz w:val="44"/>
-          <w:szCs w:val="44"/>
-          <w:lang w:val="en-US"/>
+        </w:rPr>
+      </w:pPr>
+      <w:r>
+        <w:rPr>
+          <w:rFonts w:ascii="Calibri" w:hAnsi="Calibri"/>
+          <w:b/>
+          <w:sz w:val="44"/>
+          <w:szCs w:val="44"/>
         </w:rPr>
         <w:t>Project Coding</w:t>
       </w:r>
@@ -584,7 +502,6 @@
           <w:b/>
           <w:sz w:val="44"/>
           <w:szCs w:val="44"/>
-          <w:lang w:val="en-US"/>
         </w:rPr>
         <w:t xml:space="preserve"> </w:t>
       </w:r>
@@ -594,7 +511,6 @@
           <w:b/>
           <w:sz w:val="44"/>
           <w:szCs w:val="44"/>
-          <w:lang w:val="en-US"/>
         </w:rPr>
         <w:t>(</w:t>
       </w:r>
@@ -604,32 +520,29 @@
           <w:b/>
           <w:sz w:val="44"/>
           <w:szCs w:val="44"/>
-          <w:lang w:val="en-US"/>
-        </w:rPr>
-        <w:t xml:space="preserve">Babar and </w:t>
-      </w:r>
-      <w:proofErr w:type="spellStart"/>
-      <w:r>
-        <w:rPr>
-          <w:rFonts w:ascii="Calibri" w:hAnsi="Calibri"/>
-          <w:b/>
-          <w:sz w:val="44"/>
-          <w:szCs w:val="44"/>
-          <w:lang w:val="en-US"/>
         </w:rPr>
         <w:t>Arsalan</w:t>
       </w:r>
-      <w:proofErr w:type="spellEnd"/>
-      <w:r>
-        <w:rPr>
-          <w:rFonts w:ascii="Calibri" w:hAnsi="Calibri"/>
-          <w:b/>
-          <w:sz w:val="44"/>
-          <w:szCs w:val="44"/>
-          <w:lang w:val="en-US"/>
+      <w:r>
+        <w:rPr>
+          <w:rFonts w:ascii="Calibri" w:hAnsi="Calibri"/>
+          <w:b/>
+          <w:sz w:val="44"/>
+          <w:szCs w:val="44"/>
+        </w:rPr>
+        <w:t xml:space="preserve"> Ahmed</w:t>
+      </w:r>
+      <w:r>
+        <w:rPr>
+          <w:rFonts w:ascii="Calibri" w:hAnsi="Calibri"/>
+          <w:b/>
+          <w:sz w:val="44"/>
+          <w:szCs w:val="44"/>
         </w:rPr>
         <w:t>) with the help of Team Members.</w:t>
       </w:r>
+      <w:bookmarkStart w:id="0" w:name="_GoBack"/>
+      <w:bookmarkEnd w:id="0"/>
     </w:p>
     <w:p>
       <w:pPr>
@@ -643,16 +556,14 @@
           <w:b/>
           <w:sz w:val="44"/>
           <w:szCs w:val="44"/>
-          <w:lang w:val="en-US"/>
-        </w:rPr>
-      </w:pPr>
-      <w:r>
-        <w:rPr>
-          <w:rFonts w:ascii="Calibri" w:hAnsi="Calibri"/>
-          <w:b/>
-          <w:sz w:val="44"/>
-          <w:szCs w:val="44"/>
-          <w:lang w:val="en-US"/>
+        </w:rPr>
+      </w:pPr>
+      <w:r>
+        <w:rPr>
+          <w:rFonts w:ascii="Calibri" w:hAnsi="Calibri"/>
+          <w:b/>
+          <w:sz w:val="44"/>
+          <w:szCs w:val="44"/>
         </w:rPr>
         <w:lastRenderedPageBreak/>
         <w:t>GUI BASE</w:t>
@@ -663,31 +574,8 @@
           <w:b/>
           <w:sz w:val="44"/>
           <w:szCs w:val="44"/>
-          <w:lang w:val="en-US"/>
-        </w:rPr>
-        <w:t xml:space="preserve"> (</w:t>
-      </w:r>
-      <w:proofErr w:type="spellStart"/>
-      <w:r>
-        <w:rPr>
-          <w:rFonts w:ascii="Calibri" w:hAnsi="Calibri"/>
-          <w:b/>
-          <w:sz w:val="44"/>
-          <w:szCs w:val="44"/>
-          <w:lang w:val="en-US"/>
-        </w:rPr>
-        <w:t>Haziq</w:t>
-      </w:r>
-      <w:proofErr w:type="spellEnd"/>
-      <w:r>
-        <w:rPr>
-          <w:rFonts w:ascii="Calibri" w:hAnsi="Calibri"/>
-          <w:b/>
-          <w:sz w:val="44"/>
-          <w:szCs w:val="44"/>
-          <w:lang w:val="en-US"/>
-        </w:rPr>
-        <w:t xml:space="preserve"> and Farooq) with help of Team Members.</w:t>
+        </w:rPr>
+        <w:t xml:space="preserve"> (Haziq and Farooq) with help of Team Members.</w:t>
       </w:r>
     </w:p>
     <w:p>
@@ -702,50 +590,25 @@
           <w:b/>
           <w:sz w:val="44"/>
           <w:szCs w:val="44"/>
-          <w:lang w:val="en-US"/>
-        </w:rPr>
-      </w:pPr>
-      <w:r>
-        <w:rPr>
-          <w:rFonts w:ascii="Calibri" w:hAnsi="Calibri"/>
-          <w:b/>
-          <w:sz w:val="44"/>
-          <w:szCs w:val="44"/>
-          <w:lang w:val="en-US"/>
-        </w:rPr>
-        <w:t xml:space="preserve">Face Detection In Real </w:t>
-      </w:r>
-      <w:proofErr w:type="gramStart"/>
-      <w:r>
-        <w:rPr>
-          <w:rFonts w:ascii="Calibri" w:hAnsi="Calibri"/>
-          <w:b/>
-          <w:sz w:val="44"/>
-          <w:szCs w:val="44"/>
-          <w:lang w:val="en-US"/>
-        </w:rPr>
-        <w:t>time</w:t>
-      </w:r>
-      <w:r>
-        <w:rPr>
-          <w:rFonts w:ascii="Calibri" w:hAnsi="Calibri"/>
-          <w:b/>
-          <w:sz w:val="44"/>
-          <w:szCs w:val="44"/>
-          <w:lang w:val="en-US"/>
-        </w:rPr>
-        <w:t>(</w:t>
-      </w:r>
-      <w:proofErr w:type="gramEnd"/>
-      <w:r>
-        <w:rPr>
-          <w:rFonts w:ascii="Calibri" w:hAnsi="Calibri"/>
-          <w:b/>
-          <w:sz w:val="44"/>
-          <w:szCs w:val="44"/>
-          <w:lang w:val="en-US"/>
-        </w:rPr>
-        <w:t>Hassan And Farooq) with the help of Team Member.</w:t>
+        </w:rPr>
+      </w:pPr>
+      <w:r>
+        <w:rPr>
+          <w:rFonts w:ascii="Calibri" w:hAnsi="Calibri"/>
+          <w:b/>
+          <w:sz w:val="44"/>
+          <w:szCs w:val="44"/>
+        </w:rPr>
+        <w:t>Face Detection In Real time</w:t>
+      </w:r>
+      <w:r>
+        <w:rPr>
+          <w:rFonts w:ascii="Calibri" w:hAnsi="Calibri"/>
+          <w:b/>
+          <w:sz w:val="44"/>
+          <w:szCs w:val="44"/>
+        </w:rPr>
+        <w:t>(Hassan And Farooq) with the help of Team Member.</w:t>
       </w:r>
     </w:p>
     <w:p>
@@ -760,16 +623,14 @@
           <w:b/>
           <w:sz w:val="44"/>
           <w:szCs w:val="44"/>
-          <w:lang w:val="en-US"/>
-        </w:rPr>
-      </w:pPr>
-      <w:r>
-        <w:rPr>
-          <w:rFonts w:ascii="Calibri" w:hAnsi="Calibri"/>
-          <w:b/>
-          <w:sz w:val="44"/>
-          <w:szCs w:val="44"/>
-          <w:lang w:val="en-US"/>
+        </w:rPr>
+      </w:pPr>
+      <w:r>
+        <w:rPr>
+          <w:rFonts w:ascii="Calibri" w:hAnsi="Calibri"/>
+          <w:b/>
+          <w:sz w:val="44"/>
+          <w:szCs w:val="44"/>
         </w:rPr>
         <w:t>Presentation</w:t>
       </w:r>
@@ -779,7 +640,6 @@
           <w:b/>
           <w:sz w:val="44"/>
           <w:szCs w:val="44"/>
-          <w:lang w:val="en-US"/>
         </w:rPr>
         <w:t xml:space="preserve"> (Hassan Ali) with the help of Team Members. </w:t>
       </w:r>
@@ -796,16 +656,14 @@
           <w:b/>
           <w:sz w:val="44"/>
           <w:szCs w:val="44"/>
-          <w:lang w:val="en-US"/>
-        </w:rPr>
-      </w:pPr>
-      <w:r>
-        <w:rPr>
-          <w:rFonts w:ascii="Calibri" w:hAnsi="Calibri"/>
-          <w:b/>
-          <w:sz w:val="44"/>
-          <w:szCs w:val="44"/>
-          <w:lang w:val="en-US"/>
+        </w:rPr>
+      </w:pPr>
+      <w:r>
+        <w:rPr>
+          <w:rFonts w:ascii="Calibri" w:hAnsi="Calibri"/>
+          <w:b/>
+          <w:sz w:val="44"/>
+          <w:szCs w:val="44"/>
         </w:rPr>
         <w:t>Documentary</w:t>
       </w:r>
@@ -815,31 +673,8 @@
           <w:b/>
           <w:sz w:val="44"/>
           <w:szCs w:val="44"/>
-          <w:lang w:val="en-US"/>
-        </w:rPr>
-        <w:t xml:space="preserve"> (</w:t>
-      </w:r>
-      <w:proofErr w:type="spellStart"/>
-      <w:r>
-        <w:rPr>
-          <w:rFonts w:ascii="Calibri" w:hAnsi="Calibri"/>
-          <w:b/>
-          <w:sz w:val="44"/>
-          <w:szCs w:val="44"/>
-          <w:lang w:val="en-US"/>
-        </w:rPr>
-        <w:t>Haziq</w:t>
-      </w:r>
-      <w:proofErr w:type="spellEnd"/>
-      <w:r>
-        <w:rPr>
-          <w:rFonts w:ascii="Calibri" w:hAnsi="Calibri"/>
-          <w:b/>
-          <w:sz w:val="44"/>
-          <w:szCs w:val="44"/>
-          <w:lang w:val="en-US"/>
-        </w:rPr>
-        <w:t xml:space="preserve"> Ahmed Shaikh) with the help of Team Members.</w:t>
+        </w:rPr>
+        <w:t xml:space="preserve"> (Haziq Ahmed Shaikh) with the help of Team Members.</w:t>
       </w:r>
     </w:p>
     <w:p>
@@ -854,16 +689,14 @@
           <w:b/>
           <w:sz w:val="44"/>
           <w:szCs w:val="44"/>
-          <w:lang w:val="en-US"/>
-        </w:rPr>
-      </w:pPr>
-      <w:r>
-        <w:rPr>
-          <w:rFonts w:ascii="Calibri" w:hAnsi="Calibri"/>
-          <w:b/>
-          <w:sz w:val="44"/>
-          <w:szCs w:val="44"/>
-          <w:lang w:val="en-US"/>
+        </w:rPr>
+      </w:pPr>
+      <w:r>
+        <w:rPr>
+          <w:rFonts w:ascii="Calibri" w:hAnsi="Calibri"/>
+          <w:b/>
+          <w:sz w:val="44"/>
+          <w:szCs w:val="44"/>
         </w:rPr>
         <w:t>Present (ALL MEMBERS)</w:t>
       </w:r>
@@ -875,22 +708,18 @@
           <w:b/>
           <w:sz w:val="44"/>
           <w:szCs w:val="44"/>
-          <w:lang w:val="en-US"/>
-        </w:rPr>
-      </w:pPr>
-    </w:p>
-    <w:p>
-      <w:pPr>
-        <w:rPr>
-          <w:rFonts w:ascii="Calibri" w:hAnsi="Calibri"/>
-          <w:b/>
-          <w:sz w:val="44"/>
-          <w:szCs w:val="44"/>
-          <w:lang w:val="en-US"/>
-        </w:rPr>
-      </w:pPr>
-      <w:bookmarkStart w:id="0" w:name="_GoBack"/>
-      <w:bookmarkEnd w:id="0"/>
+        </w:rPr>
+      </w:pPr>
+    </w:p>
+    <w:p>
+      <w:pPr>
+        <w:rPr>
+          <w:rFonts w:ascii="Calibri" w:hAnsi="Calibri"/>
+          <w:b/>
+          <w:sz w:val="44"/>
+          <w:szCs w:val="44"/>
+        </w:rPr>
+      </w:pPr>
     </w:p>
     <w:sectPr>
       <w:pgSz w:w="11906" w:h="16838"/>
@@ -1054,7 +883,7 @@
         <w:rFonts w:asciiTheme="minorHAnsi" w:eastAsiaTheme="minorHAnsi" w:hAnsiTheme="minorHAnsi" w:cstheme="minorBidi"/>
         <w:sz w:val="22"/>
         <w:szCs w:val="22"/>
-        <w:lang w:eastAsia="en-US" w:bidi="ar-SA"/>
+        <w:lang w:val="en-US" w:eastAsia="en-US" w:bidi="ar-SA"/>
       </w:rPr>
     </w:rPrDefault>
     <w:pPrDefault>

</xml_diff>